<commit_message>
CAMBIO DE IMAGEN solo coloque imagen
</commit_message>
<xml_diff>
--- a/PRUEBA GIT.docx
+++ b/PRUEBA GIT.docx
@@ -4,7 +4,6 @@
   <w:body>
     <w:p>
       <w:bookmarkStart w:id="0" w:name="_GoBack"/>
-      <w:bookmarkEnd w:id="0"/>
       <w:r>
         <w:rPr>
           <w:noProof/>
@@ -14,10 +13,10 @@
           <wp:anchor distT="0" distB="0" distL="114300" distR="114300" simplePos="0" relativeHeight="251658240" behindDoc="0" locked="0" layoutInCell="1" allowOverlap="1">
             <wp:simplePos x="0" y="0"/>
             <wp:positionH relativeFrom="column">
-              <wp:posOffset>415290</wp:posOffset>
+              <wp:posOffset>648203</wp:posOffset>
             </wp:positionH>
             <wp:positionV relativeFrom="paragraph">
-              <wp:posOffset>224155</wp:posOffset>
+              <wp:posOffset>534706</wp:posOffset>
             </wp:positionV>
             <wp:extent cx="5612130" cy="5612130"/>
             <wp:effectExtent l="0" t="0" r="7620" b="7620"/>
@@ -66,6 +65,7 @@
           </wp:anchor>
         </w:drawing>
       </w:r>
+      <w:bookmarkEnd w:id="0"/>
     </w:p>
     <w:sectPr>
       <w:pgSz w:w="12240" w:h="15840"/>

</xml_diff>

<commit_message>
CAMBIO DE TAMAÑO DE IMAGEN la coloque mas pequeña
</commit_message>
<xml_diff>
--- a/PRUEBA GIT.docx
+++ b/PRUEBA GIT.docx
@@ -4,6 +4,7 @@
   <w:body>
     <w:p>
       <w:bookmarkStart w:id="0" w:name="_GoBack"/>
+      <w:bookmarkEnd w:id="0"/>
       <w:r>
         <w:rPr>
           <w:noProof/>
@@ -12,14 +13,14 @@
         <w:drawing>
           <wp:anchor distT="0" distB="0" distL="114300" distR="114300" simplePos="0" relativeHeight="251658240" behindDoc="0" locked="0" layoutInCell="1" allowOverlap="1">
             <wp:simplePos x="0" y="0"/>
-            <wp:positionH relativeFrom="column">
-              <wp:posOffset>648203</wp:posOffset>
+            <wp:positionH relativeFrom="margin">
+              <wp:align>right</wp:align>
             </wp:positionH>
             <wp:positionV relativeFrom="paragraph">
-              <wp:posOffset>534706</wp:posOffset>
+              <wp:posOffset>911142</wp:posOffset>
             </wp:positionV>
-            <wp:extent cx="5612130" cy="5612130"/>
-            <wp:effectExtent l="0" t="0" r="7620" b="7620"/>
+            <wp:extent cx="4965149" cy="4965149"/>
+            <wp:effectExtent l="0" t="0" r="6985" b="6985"/>
             <wp:wrapNone/>
             <wp:docPr id="1" name="Imagen 1"/>
             <wp:cNvGraphicFramePr>
@@ -47,7 +48,7 @@
                   <pic:spPr>
                     <a:xfrm>
                       <a:off x="0" y="0"/>
-                      <a:ext cx="5612130" cy="5612130"/>
+                      <a:ext cx="4965149" cy="4965149"/>
                     </a:xfrm>
                     <a:prstGeom prst="rect">
                       <a:avLst/>
@@ -65,7 +66,6 @@
           </wp:anchor>
         </w:drawing>
       </w:r>
-      <w:bookmarkEnd w:id="0"/>
     </w:p>
     <w:sectPr>
       <w:pgSz w:w="12240" w:h="15840"/>

</xml_diff>